<commit_message>
Added all instructions aside from 'Flow Commands' to the CPU.
</commit_message>
<xml_diff>
--- a/NebulaResources/NebulaVM.docx
+++ b/NebulaResources/NebulaVM.docx
@@ -215,11 +215,19 @@
                 <w:lang w:val="en-AU"/>
               </w:rPr>
             </w:pPr>
-            <w:r>
-              <w:rPr>
-                <w:lang w:val="en-AU"/>
-              </w:rPr>
-              <w:t>System.exit(0);</w:t>
+            <w:proofErr w:type="spellStart"/>
+            <w:r>
+              <w:rPr>
+                <w:lang w:val="en-AU"/>
+              </w:rPr>
+              <w:t>System.exit</w:t>
+            </w:r>
+            <w:proofErr w:type="spellEnd"/>
+            <w:r>
+              <w:rPr>
+                <w:lang w:val="en-AU"/>
+              </w:rPr>
+              <w:t>(0);</w:t>
             </w:r>
           </w:p>
         </w:tc>
@@ -452,7 +460,21 @@
               <w:rPr>
                 <w:lang w:val="en-AU"/>
               </w:rPr>
-              <w:t>Stack[sp] = @Value</w:t>
+              <w:t>Stack[</w:t>
+            </w:r>
+            <w:proofErr w:type="spellStart"/>
+            <w:r>
+              <w:rPr>
+                <w:lang w:val="en-AU"/>
+              </w:rPr>
+              <w:t>sp</w:t>
+            </w:r>
+            <w:proofErr w:type="spellEnd"/>
+            <w:r>
+              <w:rPr>
+                <w:lang w:val="en-AU"/>
+              </w:rPr>
+              <w:t>] = @Value</w:t>
             </w:r>
           </w:p>
         </w:tc>
@@ -547,7 +569,21 @@
               <w:rPr>
                 <w:lang w:val="en-AU"/>
               </w:rPr>
-              <w:t>Stack[sp--] = 0;</w:t>
+              <w:t>Stack[</w:t>
+            </w:r>
+            <w:proofErr w:type="spellStart"/>
+            <w:r>
+              <w:rPr>
+                <w:lang w:val="en-AU"/>
+              </w:rPr>
+              <w:t>sp</w:t>
+            </w:r>
+            <w:proofErr w:type="spellEnd"/>
+            <w:r>
+              <w:rPr>
+                <w:lang w:val="en-AU"/>
+              </w:rPr>
+              <w:t>--] = 0;</w:t>
             </w:r>
           </w:p>
         </w:tc>
@@ -641,21 +677,63 @@
               <w:rPr>
                 <w:lang w:val="en-AU"/>
               </w:rPr>
-              <w:t>For I = 0; I &lt; stack.length; i++{</w:t>
-            </w:r>
-          </w:p>
-          <w:p>
-            <w:pPr>
-              <w:cnfStyle w:val="000000000000" w:firstRow="0" w:lastRow="0" w:firstColumn="0" w:lastColumn="0" w:oddVBand="0" w:evenVBand="0" w:oddHBand="0" w:evenHBand="0" w:firstRowFirstColumn="0" w:firstRowLastColumn="0" w:lastRowFirstColumn="0" w:lastRowLastColumn="0"/>
-              <w:rPr>
-                <w:lang w:val="en-AU"/>
-              </w:rPr>
-            </w:pPr>
-            <w:r>
-              <w:rPr>
-                <w:lang w:val="en-AU"/>
-              </w:rPr>
-              <w:t xml:space="preserve">   Stack[i] = 0</w:t>
+              <w:t xml:space="preserve">For I = 0; I &lt; </w:t>
+            </w:r>
+            <w:proofErr w:type="spellStart"/>
+            <w:r>
+              <w:rPr>
+                <w:lang w:val="en-AU"/>
+              </w:rPr>
+              <w:t>stack.length</w:t>
+            </w:r>
+            <w:proofErr w:type="spellEnd"/>
+            <w:r>
+              <w:rPr>
+                <w:lang w:val="en-AU"/>
+              </w:rPr>
+              <w:t xml:space="preserve">; </w:t>
+            </w:r>
+            <w:proofErr w:type="spellStart"/>
+            <w:r>
+              <w:rPr>
+                <w:lang w:val="en-AU"/>
+              </w:rPr>
+              <w:t>i</w:t>
+            </w:r>
+            <w:proofErr w:type="spellEnd"/>
+            <w:r>
+              <w:rPr>
+                <w:lang w:val="en-AU"/>
+              </w:rPr>
+              <w:t>++{</w:t>
+            </w:r>
+          </w:p>
+          <w:p>
+            <w:pPr>
+              <w:cnfStyle w:val="000000000000" w:firstRow="0" w:lastRow="0" w:firstColumn="0" w:lastColumn="0" w:oddVBand="0" w:evenVBand="0" w:oddHBand="0" w:evenHBand="0" w:firstRowFirstColumn="0" w:firstRowLastColumn="0" w:lastRowFirstColumn="0" w:lastRowLastColumn="0"/>
+              <w:rPr>
+                <w:lang w:val="en-AU"/>
+              </w:rPr>
+            </w:pPr>
+            <w:r>
+              <w:rPr>
+                <w:lang w:val="en-AU"/>
+              </w:rPr>
+              <w:t xml:space="preserve">   Stack[</w:t>
+            </w:r>
+            <w:proofErr w:type="spellStart"/>
+            <w:r>
+              <w:rPr>
+                <w:lang w:val="en-AU"/>
+              </w:rPr>
+              <w:t>i</w:t>
+            </w:r>
+            <w:proofErr w:type="spellEnd"/>
+            <w:r>
+              <w:rPr>
+                <w:lang w:val="en-AU"/>
+              </w:rPr>
+              <w:t>] = 0</w:t>
             </w:r>
           </w:p>
           <w:p>
@@ -694,8 +772,16 @@
               <w:rPr>
                 <w:b w:val="0"/>
               </w:rPr>
-              <w:t>SPUSH @Addr</w:t>
-            </w:r>
+              <w:t>SPUSH @</w:t>
+            </w:r>
+            <w:proofErr w:type="spellStart"/>
+            <w:r>
+              <w:rPr>
+                <w:b w:val="0"/>
+              </w:rPr>
+              <w:t>Addr</w:t>
+            </w:r>
+            <w:proofErr w:type="spellEnd"/>
           </w:p>
         </w:tc>
         <w:tc>
@@ -728,18 +814,42 @@
                 <w:lang w:val="en-AU"/>
               </w:rPr>
             </w:pPr>
-            <w:r>
-              <w:rPr>
-                <w:lang w:val="en-AU"/>
-              </w:rPr>
-              <w:t xml:space="preserve">Copys the value from </w:t>
+            <w:proofErr w:type="spellStart"/>
+            <w:r>
+              <w:rPr>
+                <w:lang w:val="en-AU"/>
+              </w:rPr>
+              <w:t>Copys</w:t>
+            </w:r>
+            <w:proofErr w:type="spellEnd"/>
+            <w:r>
+              <w:rPr>
+                <w:lang w:val="en-AU"/>
+              </w:rPr>
+              <w:t xml:space="preserve"> the value from </w:t>
             </w:r>
             <w:r>
               <w:rPr>
                 <w:i/>
                 <w:lang w:val="en-AU"/>
               </w:rPr>
-              <w:t>register[Addr]</w:t>
+              <w:t>register[</w:t>
+            </w:r>
+            <w:proofErr w:type="spellStart"/>
+            <w:r>
+              <w:rPr>
+                <w:i/>
+                <w:lang w:val="en-AU"/>
+              </w:rPr>
+              <w:t>Addr</w:t>
+            </w:r>
+            <w:proofErr w:type="spellEnd"/>
+            <w:r>
+              <w:rPr>
+                <w:i/>
+                <w:lang w:val="en-AU"/>
+              </w:rPr>
+              <w:t>]</w:t>
             </w:r>
             <w:r>
               <w:rPr>
@@ -764,8 +874,16 @@
               <w:rPr>
                 <w:lang w:val="en-AU"/>
               </w:rPr>
-              <w:t>@Addr</w:t>
-            </w:r>
+              <w:t>@</w:t>
+            </w:r>
+            <w:proofErr w:type="spellStart"/>
+            <w:r>
+              <w:rPr>
+                <w:lang w:val="en-AU"/>
+              </w:rPr>
+              <w:t>Addr</w:t>
+            </w:r>
+            <w:proofErr w:type="spellEnd"/>
           </w:p>
         </w:tc>
         <w:tc>
@@ -783,7 +901,35 @@
               <w:rPr>
                 <w:lang w:val="en-AU"/>
               </w:rPr>
-              <w:t>Stack[sp] = register[Addr];</w:t>
+              <w:t>Stack[</w:t>
+            </w:r>
+            <w:proofErr w:type="spellStart"/>
+            <w:r>
+              <w:rPr>
+                <w:lang w:val="en-AU"/>
+              </w:rPr>
+              <w:t>sp</w:t>
+            </w:r>
+            <w:proofErr w:type="spellEnd"/>
+            <w:r>
+              <w:rPr>
+                <w:lang w:val="en-AU"/>
+              </w:rPr>
+              <w:t>] = register[</w:t>
+            </w:r>
+            <w:proofErr w:type="spellStart"/>
+            <w:r>
+              <w:rPr>
+                <w:lang w:val="en-AU"/>
+              </w:rPr>
+              <w:t>Addr</w:t>
+            </w:r>
+            <w:proofErr w:type="spellEnd"/>
+            <w:r>
+              <w:rPr>
+                <w:lang w:val="en-AU"/>
+              </w:rPr>
+              <w:t>];</w:t>
             </w:r>
           </w:p>
         </w:tc>
@@ -946,8 +1092,16 @@
               <w:rPr>
                 <w:b w:val="0"/>
               </w:rPr>
-              <w:t>RPOP @Addr</w:t>
-            </w:r>
+              <w:t>RPOP @</w:t>
+            </w:r>
+            <w:proofErr w:type="spellStart"/>
+            <w:r>
+              <w:rPr>
+                <w:b w:val="0"/>
+              </w:rPr>
+              <w:t>Addr</w:t>
+            </w:r>
+            <w:proofErr w:type="spellEnd"/>
           </w:p>
         </w:tc>
         <w:tc>
@@ -992,7 +1146,23 @@
                 <w:i/>
                 <w:lang w:val="en-AU"/>
               </w:rPr>
-              <w:t>register[Addr]</w:t>
+              <w:t>register[</w:t>
+            </w:r>
+            <w:proofErr w:type="spellStart"/>
+            <w:r>
+              <w:rPr>
+                <w:i/>
+                <w:lang w:val="en-AU"/>
+              </w:rPr>
+              <w:t>Addr</w:t>
+            </w:r>
+            <w:proofErr w:type="spellEnd"/>
+            <w:r>
+              <w:rPr>
+                <w:i/>
+                <w:lang w:val="en-AU"/>
+              </w:rPr>
+              <w:t>]</w:t>
             </w:r>
           </w:p>
         </w:tc>
@@ -1011,7 +1181,21 @@
               <w:rPr>
                 <w:lang w:val="en-AU"/>
               </w:rPr>
-              <w:t>@Addr (Register Address)</w:t>
+              <w:t>@</w:t>
+            </w:r>
+            <w:proofErr w:type="spellStart"/>
+            <w:r>
+              <w:rPr>
+                <w:lang w:val="en-AU"/>
+              </w:rPr>
+              <w:t>Addr</w:t>
+            </w:r>
+            <w:proofErr w:type="spellEnd"/>
+            <w:r>
+              <w:rPr>
+                <w:lang w:val="en-AU"/>
+              </w:rPr>
+              <w:t xml:space="preserve"> (Register Address)</w:t>
             </w:r>
           </w:p>
         </w:tc>
@@ -1030,21 +1214,63 @@
               <w:rPr>
                 <w:lang w:val="en-AU"/>
               </w:rPr>
-              <w:t>Register[addr] = stack[sp]</w:t>
-            </w:r>
-          </w:p>
-          <w:p>
-            <w:pPr>
-              <w:cnfStyle w:val="000000000000" w:firstRow="0" w:lastRow="0" w:firstColumn="0" w:lastColumn="0" w:oddVBand="0" w:evenVBand="0" w:oddHBand="0" w:evenHBand="0" w:firstRowFirstColumn="0" w:firstRowLastColumn="0" w:lastRowFirstColumn="0" w:lastRowLastColumn="0"/>
-              <w:rPr>
-                <w:lang w:val="en-AU"/>
-              </w:rPr>
-            </w:pPr>
-            <w:r>
-              <w:rPr>
-                <w:lang w:val="en-AU"/>
-              </w:rPr>
-              <w:t>Stack[sp--] = 0</w:t>
+              <w:t>Register[</w:t>
+            </w:r>
+            <w:proofErr w:type="spellStart"/>
+            <w:r>
+              <w:rPr>
+                <w:lang w:val="en-AU"/>
+              </w:rPr>
+              <w:t>addr</w:t>
+            </w:r>
+            <w:proofErr w:type="spellEnd"/>
+            <w:r>
+              <w:rPr>
+                <w:lang w:val="en-AU"/>
+              </w:rPr>
+              <w:t>] = stack[</w:t>
+            </w:r>
+            <w:proofErr w:type="spellStart"/>
+            <w:r>
+              <w:rPr>
+                <w:lang w:val="en-AU"/>
+              </w:rPr>
+              <w:t>sp</w:t>
+            </w:r>
+            <w:proofErr w:type="spellEnd"/>
+            <w:r>
+              <w:rPr>
+                <w:lang w:val="en-AU"/>
+              </w:rPr>
+              <w:t>]</w:t>
+            </w:r>
+          </w:p>
+          <w:p>
+            <w:pPr>
+              <w:cnfStyle w:val="000000000000" w:firstRow="0" w:lastRow="0" w:firstColumn="0" w:lastColumn="0" w:oddVBand="0" w:evenVBand="0" w:oddHBand="0" w:evenHBand="0" w:firstRowFirstColumn="0" w:firstRowLastColumn="0" w:lastRowFirstColumn="0" w:lastRowLastColumn="0"/>
+              <w:rPr>
+                <w:lang w:val="en-AU"/>
+              </w:rPr>
+            </w:pPr>
+            <w:r>
+              <w:rPr>
+                <w:lang w:val="en-AU"/>
+              </w:rPr>
+              <w:t>Stack[</w:t>
+            </w:r>
+            <w:proofErr w:type="spellStart"/>
+            <w:r>
+              <w:rPr>
+                <w:lang w:val="en-AU"/>
+              </w:rPr>
+              <w:t>sp</w:t>
+            </w:r>
+            <w:proofErr w:type="spellEnd"/>
+            <w:r>
+              <w:rPr>
+                <w:lang w:val="en-AU"/>
+              </w:rPr>
+              <w:t>--] = 0</w:t>
             </w:r>
           </w:p>
         </w:tc>
@@ -1069,8 +1295,16 @@
               <w:rPr>
                 <w:b w:val="0"/>
               </w:rPr>
-              <w:t>RCOP @Addr</w:t>
-            </w:r>
+              <w:t>RCOP @</w:t>
+            </w:r>
+            <w:proofErr w:type="spellStart"/>
+            <w:r>
+              <w:rPr>
+                <w:b w:val="0"/>
+              </w:rPr>
+              <w:t>Addr</w:t>
+            </w:r>
+            <w:proofErr w:type="spellEnd"/>
           </w:p>
         </w:tc>
         <w:tc>
@@ -1109,18 +1343,44 @@
                 <w:lang w:val="en-AU"/>
               </w:rPr>
             </w:pPr>
-            <w:r>
-              <w:rPr>
-                <w:lang w:val="en-AU"/>
-              </w:rPr>
-              <w:t xml:space="preserve">Copys top value of the ‘Stack’ and places it at </w:t>
-            </w:r>
+            <w:proofErr w:type="spellStart"/>
+            <w:r>
+              <w:rPr>
+                <w:lang w:val="en-AU"/>
+              </w:rPr>
+              <w:t>Copys</w:t>
+            </w:r>
+            <w:proofErr w:type="spellEnd"/>
+            <w:r>
+              <w:rPr>
+                <w:lang w:val="en-AU"/>
+              </w:rPr>
+              <w:t xml:space="preserve"> top value of the ‘Stack’ and places it at </w:t>
+            </w:r>
+            <w:proofErr w:type="gramStart"/>
             <w:r>
               <w:rPr>
                 <w:i/>
                 <w:lang w:val="en-AU"/>
               </w:rPr>
-              <w:t>register[Addr]</w:t>
+              <w:t>register[</w:t>
+            </w:r>
+            <w:proofErr w:type="spellStart"/>
+            <w:proofErr w:type="gramEnd"/>
+            <w:r>
+              <w:rPr>
+                <w:i/>
+                <w:lang w:val="en-AU"/>
+              </w:rPr>
+              <w:t>Addr</w:t>
+            </w:r>
+            <w:proofErr w:type="spellEnd"/>
+            <w:r>
+              <w:rPr>
+                <w:i/>
+                <w:lang w:val="en-AU"/>
+              </w:rPr>
+              <w:t>]</w:t>
             </w:r>
             <w:r>
               <w:rPr>
@@ -1145,7 +1405,21 @@
               <w:rPr>
                 <w:lang w:val="en-AU"/>
               </w:rPr>
-              <w:t>@Addr (Register Address)</w:t>
+              <w:t>@</w:t>
+            </w:r>
+            <w:proofErr w:type="spellStart"/>
+            <w:r>
+              <w:rPr>
+                <w:lang w:val="en-AU"/>
+              </w:rPr>
+              <w:t>Addr</w:t>
+            </w:r>
+            <w:proofErr w:type="spellEnd"/>
+            <w:r>
+              <w:rPr>
+                <w:lang w:val="en-AU"/>
+              </w:rPr>
+              <w:t xml:space="preserve"> (Register Address)</w:t>
             </w:r>
           </w:p>
         </w:tc>
@@ -1164,7 +1438,35 @@
               <w:rPr>
                 <w:lang w:val="en-AU"/>
               </w:rPr>
-              <w:t>Register[addr] = stack[sp]</w:t>
+              <w:t>Register[</w:t>
+            </w:r>
+            <w:proofErr w:type="spellStart"/>
+            <w:r>
+              <w:rPr>
+                <w:lang w:val="en-AU"/>
+              </w:rPr>
+              <w:t>addr</w:t>
+            </w:r>
+            <w:proofErr w:type="spellEnd"/>
+            <w:r>
+              <w:rPr>
+                <w:lang w:val="en-AU"/>
+              </w:rPr>
+              <w:t>] = stack[</w:t>
+            </w:r>
+            <w:proofErr w:type="spellStart"/>
+            <w:r>
+              <w:rPr>
+                <w:lang w:val="en-AU"/>
+              </w:rPr>
+              <w:t>sp</w:t>
+            </w:r>
+            <w:proofErr w:type="spellEnd"/>
+            <w:r>
+              <w:rPr>
+                <w:lang w:val="en-AU"/>
+              </w:rPr>
+              <w:t>]</w:t>
             </w:r>
           </w:p>
         </w:tc>
@@ -1188,7 +1490,33 @@
               <w:rPr>
                 <w:b w:val="0"/>
               </w:rPr>
-              <w:t>RPUSH @Value @Addr</w:t>
+              <w:t>RPUSH @</w:t>
+            </w:r>
+            <w:proofErr w:type="spellStart"/>
+            <w:r>
+              <w:rPr>
+                <w:b w:val="0"/>
+              </w:rPr>
+              <w:t>Addr</w:t>
+            </w:r>
+            <w:proofErr w:type="spellEnd"/>
+            <w:r>
+              <w:rPr>
+                <w:b w:val="0"/>
+              </w:rPr>
+              <w:t xml:space="preserve"> </w:t>
+            </w:r>
+            <w:r>
+              <w:rPr>
+                <w:b w:val="0"/>
+              </w:rPr>
+              <w:t>@</w:t>
+            </w:r>
+            <w:r>
+              <w:rPr>
+                <w:b w:val="0"/>
+              </w:rPr>
+              <w:t>Value</w:t>
             </w:r>
           </w:p>
         </w:tc>
@@ -1229,12 +1557,37 @@
               </w:rPr>
               <w:t xml:space="preserve">Places @Value on the register at </w:t>
             </w:r>
+            <w:proofErr w:type="spellStart"/>
             <w:r>
               <w:rPr>
                 <w:i/>
                 <w:lang w:val="en-AU"/>
               </w:rPr>
-              <w:t>Addr (register[Addr])</w:t>
+              <w:t>Addr</w:t>
+            </w:r>
+            <w:proofErr w:type="spellEnd"/>
+            <w:r>
+              <w:rPr>
+                <w:i/>
+                <w:lang w:val="en-AU"/>
+              </w:rPr>
+              <w:t xml:space="preserve"> (register[</w:t>
+            </w:r>
+            <w:proofErr w:type="spellStart"/>
+            <w:r>
+              <w:rPr>
+                <w:i/>
+                <w:lang w:val="en-AU"/>
+              </w:rPr>
+              <w:t>Addr</w:t>
+            </w:r>
+            <w:proofErr w:type="spellEnd"/>
+            <w:r>
+              <w:rPr>
+                <w:i/>
+                <w:lang w:val="en-AU"/>
+              </w:rPr>
+              <w:t>])</w:t>
             </w:r>
           </w:p>
         </w:tc>
@@ -1253,6 +1606,36 @@
               <w:rPr>
                 <w:lang w:val="en-AU"/>
               </w:rPr>
+              <w:t>@</w:t>
+            </w:r>
+            <w:proofErr w:type="spellStart"/>
+            <w:r>
+              <w:rPr>
+                <w:lang w:val="en-AU"/>
+              </w:rPr>
+              <w:t>Addr</w:t>
+            </w:r>
+            <w:proofErr w:type="spellEnd"/>
+            <w:r>
+              <w:rPr>
+                <w:lang w:val="en-AU"/>
+              </w:rPr>
+              <w:t xml:space="preserve"> (Register Address)</w:t>
+            </w:r>
+            <w:bookmarkStart w:id="0" w:name="_GoBack"/>
+            <w:bookmarkEnd w:id="0"/>
+          </w:p>
+          <w:p>
+            <w:pPr>
+              <w:cnfStyle w:val="000000000000" w:firstRow="0" w:lastRow="0" w:firstColumn="0" w:lastColumn="0" w:oddVBand="0" w:evenVBand="0" w:oddHBand="0" w:evenHBand="0" w:firstRowFirstColumn="0" w:firstRowLastColumn="0" w:lastRowFirstColumn="0" w:lastRowLastColumn="0"/>
+              <w:rPr>
+                <w:lang w:val="en-AU"/>
+              </w:rPr>
+            </w:pPr>
+            <w:r>
+              <w:rPr>
+                <w:lang w:val="en-AU"/>
+              </w:rPr>
               <w:t>@Value (Integer)</w:t>
             </w:r>
           </w:p>
@@ -1263,12 +1646,6 @@
                 <w:lang w:val="en-AU"/>
               </w:rPr>
             </w:pPr>
-            <w:r>
-              <w:rPr>
-                <w:lang w:val="en-AU"/>
-              </w:rPr>
-              <w:t>@Addr (Register Address)</w:t>
-            </w:r>
           </w:p>
         </w:tc>
         <w:tc>
@@ -1286,7 +1663,21 @@
               <w:rPr>
                 <w:lang w:val="en-AU"/>
               </w:rPr>
-              <w:t>Register[addr] = @Value;</w:t>
+              <w:t>Register[</w:t>
+            </w:r>
+            <w:proofErr w:type="spellStart"/>
+            <w:r>
+              <w:rPr>
+                <w:lang w:val="en-AU"/>
+              </w:rPr>
+              <w:t>addr</w:t>
+            </w:r>
+            <w:proofErr w:type="spellEnd"/>
+            <w:r>
+              <w:rPr>
+                <w:lang w:val="en-AU"/>
+              </w:rPr>
+              <w:t>] = @Value;</w:t>
             </w:r>
           </w:p>
         </w:tc>
@@ -1507,7 +1898,21 @@
               <w:rPr>
                 <w:lang w:val="en-AU"/>
               </w:rPr>
-              <w:t>Stack[sp] &amp; Stack[sp-1]</w:t>
+              <w:t>Stack[</w:t>
+            </w:r>
+            <w:proofErr w:type="spellStart"/>
+            <w:r>
+              <w:rPr>
+                <w:lang w:val="en-AU"/>
+              </w:rPr>
+              <w:t>sp</w:t>
+            </w:r>
+            <w:proofErr w:type="spellEnd"/>
+            <w:r>
+              <w:rPr>
+                <w:lang w:val="en-AU"/>
+              </w:rPr>
+              <w:t>] &amp; Stack[sp-1]</w:t>
             </w:r>
           </w:p>
         </w:tc>
@@ -1526,7 +1931,21 @@
               <w:rPr>
                 <w:lang w:val="en-AU"/>
               </w:rPr>
-              <w:t xml:space="preserve">Stack[sp-1] = Stack[sp]/Stack[sp-1] </w:t>
+              <w:t>Stack[sp-1] = Stack[</w:t>
+            </w:r>
+            <w:proofErr w:type="spellStart"/>
+            <w:r>
+              <w:rPr>
+                <w:lang w:val="en-AU"/>
+              </w:rPr>
+              <w:t>sp</w:t>
+            </w:r>
+            <w:proofErr w:type="spellEnd"/>
+            <w:r>
+              <w:rPr>
+                <w:lang w:val="en-AU"/>
+              </w:rPr>
+              <w:t xml:space="preserve">]/Stack[sp-1] </w:t>
             </w:r>
           </w:p>
         </w:tc>
@@ -1608,7 +2027,21 @@
               <w:rPr>
                 <w:lang w:val="en-AU"/>
               </w:rPr>
-              <w:t>Stack[sp] &amp; Stack[sp-1]</w:t>
+              <w:t>Stack[</w:t>
+            </w:r>
+            <w:proofErr w:type="spellStart"/>
+            <w:r>
+              <w:rPr>
+                <w:lang w:val="en-AU"/>
+              </w:rPr>
+              <w:t>sp</w:t>
+            </w:r>
+            <w:proofErr w:type="spellEnd"/>
+            <w:r>
+              <w:rPr>
+                <w:lang w:val="en-AU"/>
+              </w:rPr>
+              <w:t>] &amp; Stack[sp-1]</w:t>
             </w:r>
           </w:p>
         </w:tc>
@@ -1627,21 +2060,43 @@
               <w:rPr>
                 <w:lang w:val="en-AU"/>
               </w:rPr>
-              <w:t>Stack[sp-1] = Stack[sp]*Stack[sp-1]</w:t>
-            </w:r>
-          </w:p>
-          <w:p>
-            <w:pPr>
-              <w:cnfStyle w:val="000000000000" w:firstRow="0" w:lastRow="0" w:firstColumn="0" w:lastColumn="0" w:oddVBand="0" w:evenVBand="0" w:oddHBand="0" w:evenHBand="0" w:firstRowFirstColumn="0" w:firstRowLastColumn="0" w:lastRowFirstColumn="0" w:lastRowLastColumn="0"/>
-              <w:rPr>
-                <w:lang w:val="en-AU"/>
-              </w:rPr>
-            </w:pPr>
-            <w:r>
-              <w:rPr>
-                <w:lang w:val="en-AU"/>
-              </w:rPr>
-              <w:t>Sp--;</w:t>
+              <w:t>Stack[sp-1] = Stack[</w:t>
+            </w:r>
+            <w:proofErr w:type="spellStart"/>
+            <w:r>
+              <w:rPr>
+                <w:lang w:val="en-AU"/>
+              </w:rPr>
+              <w:t>sp</w:t>
+            </w:r>
+            <w:proofErr w:type="spellEnd"/>
+            <w:r>
+              <w:rPr>
+                <w:lang w:val="en-AU"/>
+              </w:rPr>
+              <w:t>]*Stack[sp-1]</w:t>
+            </w:r>
+          </w:p>
+          <w:p>
+            <w:pPr>
+              <w:cnfStyle w:val="000000000000" w:firstRow="0" w:lastRow="0" w:firstColumn="0" w:lastColumn="0" w:oddVBand="0" w:evenVBand="0" w:oddHBand="0" w:evenHBand="0" w:firstRowFirstColumn="0" w:firstRowLastColumn="0" w:lastRowFirstColumn="0" w:lastRowLastColumn="0"/>
+              <w:rPr>
+                <w:lang w:val="en-AU"/>
+              </w:rPr>
+            </w:pPr>
+            <w:proofErr w:type="spellStart"/>
+            <w:r>
+              <w:rPr>
+                <w:lang w:val="en-AU"/>
+              </w:rPr>
+              <w:t>Sp</w:t>
+            </w:r>
+            <w:proofErr w:type="spellEnd"/>
+            <w:r>
+              <w:rPr>
+                <w:lang w:val="en-AU"/>
+              </w:rPr>
+              <w:t>--;</w:t>
             </w:r>
           </w:p>
         </w:tc>
@@ -1723,7 +2178,21 @@
               <w:rPr>
                 <w:lang w:val="en-AU"/>
               </w:rPr>
-              <w:t>Stack[sp] &amp; Stack[sp-1]</w:t>
+              <w:t>Stack[</w:t>
+            </w:r>
+            <w:proofErr w:type="spellStart"/>
+            <w:r>
+              <w:rPr>
+                <w:lang w:val="en-AU"/>
+              </w:rPr>
+              <w:t>sp</w:t>
+            </w:r>
+            <w:proofErr w:type="spellEnd"/>
+            <w:r>
+              <w:rPr>
+                <w:lang w:val="en-AU"/>
+              </w:rPr>
+              <w:t>] &amp; Stack[sp-1]</w:t>
             </w:r>
           </w:p>
         </w:tc>
@@ -1742,21 +2211,43 @@
               <w:rPr>
                 <w:lang w:val="en-AU"/>
               </w:rPr>
-              <w:t>Stack[sp-1] = Stack[sp]+Stack[sp-1]</w:t>
-            </w:r>
-          </w:p>
-          <w:p>
-            <w:pPr>
-              <w:cnfStyle w:val="000000100000" w:firstRow="0" w:lastRow="0" w:firstColumn="0" w:lastColumn="0" w:oddVBand="0" w:evenVBand="0" w:oddHBand="1" w:evenHBand="0" w:firstRowFirstColumn="0" w:firstRowLastColumn="0" w:lastRowFirstColumn="0" w:lastRowLastColumn="0"/>
-              <w:rPr>
-                <w:lang w:val="en-AU"/>
-              </w:rPr>
-            </w:pPr>
-            <w:r>
-              <w:rPr>
-                <w:lang w:val="en-AU"/>
-              </w:rPr>
-              <w:t>Sp--;</w:t>
+              <w:t>Stack[sp-1] = Stack[</w:t>
+            </w:r>
+            <w:proofErr w:type="spellStart"/>
+            <w:r>
+              <w:rPr>
+                <w:lang w:val="en-AU"/>
+              </w:rPr>
+              <w:t>sp</w:t>
+            </w:r>
+            <w:proofErr w:type="spellEnd"/>
+            <w:r>
+              <w:rPr>
+                <w:lang w:val="en-AU"/>
+              </w:rPr>
+              <w:t>]+Stack[sp-1]</w:t>
+            </w:r>
+          </w:p>
+          <w:p>
+            <w:pPr>
+              <w:cnfStyle w:val="000000100000" w:firstRow="0" w:lastRow="0" w:firstColumn="0" w:lastColumn="0" w:oddVBand="0" w:evenVBand="0" w:oddHBand="1" w:evenHBand="0" w:firstRowFirstColumn="0" w:firstRowLastColumn="0" w:lastRowFirstColumn="0" w:lastRowLastColumn="0"/>
+              <w:rPr>
+                <w:lang w:val="en-AU"/>
+              </w:rPr>
+            </w:pPr>
+            <w:proofErr w:type="spellStart"/>
+            <w:r>
+              <w:rPr>
+                <w:lang w:val="en-AU"/>
+              </w:rPr>
+              <w:t>Sp</w:t>
+            </w:r>
+            <w:proofErr w:type="spellEnd"/>
+            <w:r>
+              <w:rPr>
+                <w:lang w:val="en-AU"/>
+              </w:rPr>
+              <w:t>--;</w:t>
             </w:r>
           </w:p>
         </w:tc>
@@ -1837,7 +2328,21 @@
               <w:rPr>
                 <w:lang w:val="en-AU"/>
               </w:rPr>
-              <w:t>Stack[sp] &amp; Stack[sp-1]</w:t>
+              <w:t>Stack[</w:t>
+            </w:r>
+            <w:proofErr w:type="spellStart"/>
+            <w:r>
+              <w:rPr>
+                <w:lang w:val="en-AU"/>
+              </w:rPr>
+              <w:t>sp</w:t>
+            </w:r>
+            <w:proofErr w:type="spellEnd"/>
+            <w:r>
+              <w:rPr>
+                <w:lang w:val="en-AU"/>
+              </w:rPr>
+              <w:t>] &amp; Stack[sp-1]</w:t>
             </w:r>
           </w:p>
         </w:tc>
@@ -1856,21 +2361,43 @@
               <w:rPr>
                 <w:lang w:val="en-AU"/>
               </w:rPr>
-              <w:t>Stack[sp-1] = Stack[sp]-Stack[sp-1]</w:t>
-            </w:r>
-          </w:p>
-          <w:p>
-            <w:pPr>
-              <w:cnfStyle w:val="000000000000" w:firstRow="0" w:lastRow="0" w:firstColumn="0" w:lastColumn="0" w:oddVBand="0" w:evenVBand="0" w:oddHBand="0" w:evenHBand="0" w:firstRowFirstColumn="0" w:firstRowLastColumn="0" w:lastRowFirstColumn="0" w:lastRowLastColumn="0"/>
-              <w:rPr>
-                <w:lang w:val="en-AU"/>
-              </w:rPr>
-            </w:pPr>
-            <w:r>
-              <w:rPr>
-                <w:lang w:val="en-AU"/>
-              </w:rPr>
-              <w:t>Sp--;</w:t>
+              <w:t>Stack[sp-1] = Stack[</w:t>
+            </w:r>
+            <w:proofErr w:type="spellStart"/>
+            <w:r>
+              <w:rPr>
+                <w:lang w:val="en-AU"/>
+              </w:rPr>
+              <w:t>sp</w:t>
+            </w:r>
+            <w:proofErr w:type="spellEnd"/>
+            <w:r>
+              <w:rPr>
+                <w:lang w:val="en-AU"/>
+              </w:rPr>
+              <w:t>]-Stack[sp-1]</w:t>
+            </w:r>
+          </w:p>
+          <w:p>
+            <w:pPr>
+              <w:cnfStyle w:val="000000000000" w:firstRow="0" w:lastRow="0" w:firstColumn="0" w:lastColumn="0" w:oddVBand="0" w:evenVBand="0" w:oddHBand="0" w:evenHBand="0" w:firstRowFirstColumn="0" w:firstRowLastColumn="0" w:lastRowFirstColumn="0" w:lastRowLastColumn="0"/>
+              <w:rPr>
+                <w:lang w:val="en-AU"/>
+              </w:rPr>
+            </w:pPr>
+            <w:proofErr w:type="spellStart"/>
+            <w:r>
+              <w:rPr>
+                <w:lang w:val="en-AU"/>
+              </w:rPr>
+              <w:t>Sp</w:t>
+            </w:r>
+            <w:proofErr w:type="spellEnd"/>
+            <w:r>
+              <w:rPr>
+                <w:lang w:val="en-AU"/>
+              </w:rPr>
+              <w:t>--;</w:t>
             </w:r>
           </w:p>
         </w:tc>
@@ -1988,7 +2515,6 @@
           </w:tcPr>
           <w:p>
             <w:r>
-              <w:lastRenderedPageBreak/>
               <w:t>IO COMMANDS</w:t>
             </w:r>
           </w:p>
@@ -2127,7 +2653,21 @@
               <w:rPr>
                 <w:lang w:val="en-AU"/>
               </w:rPr>
-              <w:t>Stack[sp]</w:t>
+              <w:t>Stack[</w:t>
+            </w:r>
+            <w:proofErr w:type="spellStart"/>
+            <w:r>
+              <w:rPr>
+                <w:lang w:val="en-AU"/>
+              </w:rPr>
+              <w:t>sp</w:t>
+            </w:r>
+            <w:proofErr w:type="spellEnd"/>
+            <w:r>
+              <w:rPr>
+                <w:lang w:val="en-AU"/>
+              </w:rPr>
+              <w:t>]</w:t>
             </w:r>
           </w:p>
         </w:tc>
@@ -2142,11 +2682,33 @@
                 <w:lang w:val="en-AU"/>
               </w:rPr>
             </w:pPr>
-            <w:r>
-              <w:rPr>
-                <w:lang w:val="en-AU"/>
-              </w:rPr>
-              <w:t>Syso((char) stack[sp])</w:t>
+            <w:proofErr w:type="spellStart"/>
+            <w:r>
+              <w:rPr>
+                <w:lang w:val="en-AU"/>
+              </w:rPr>
+              <w:t>Syso</w:t>
+            </w:r>
+            <w:proofErr w:type="spellEnd"/>
+            <w:r>
+              <w:rPr>
+                <w:lang w:val="en-AU"/>
+              </w:rPr>
+              <w:t>((char) stack[</w:t>
+            </w:r>
+            <w:proofErr w:type="spellStart"/>
+            <w:r>
+              <w:rPr>
+                <w:lang w:val="en-AU"/>
+              </w:rPr>
+              <w:t>sp</w:t>
+            </w:r>
+            <w:proofErr w:type="spellEnd"/>
+            <w:r>
+              <w:rPr>
+                <w:lang w:val="en-AU"/>
+              </w:rPr>
+              <w:t>])</w:t>
             </w:r>
           </w:p>
         </w:tc>
@@ -2227,7 +2789,21 @@
               <w:rPr>
                 <w:lang w:val="en-AU"/>
               </w:rPr>
-              <w:t>Stack[sp]</w:t>
+              <w:t>Stack[</w:t>
+            </w:r>
+            <w:proofErr w:type="spellStart"/>
+            <w:r>
+              <w:rPr>
+                <w:lang w:val="en-AU"/>
+              </w:rPr>
+              <w:t>sp</w:t>
+            </w:r>
+            <w:proofErr w:type="spellEnd"/>
+            <w:r>
+              <w:rPr>
+                <w:lang w:val="en-AU"/>
+              </w:rPr>
+              <w:t>]</w:t>
             </w:r>
           </w:p>
         </w:tc>
@@ -2242,11 +2818,33 @@
                 <w:lang w:val="en-AU"/>
               </w:rPr>
             </w:pPr>
-            <w:r>
-              <w:rPr>
-                <w:lang w:val="en-AU"/>
-              </w:rPr>
-              <w:t>Syso(stack[sp]`1)</w:t>
+            <w:proofErr w:type="spellStart"/>
+            <w:r>
+              <w:rPr>
+                <w:lang w:val="en-AU"/>
+              </w:rPr>
+              <w:t>Syso</w:t>
+            </w:r>
+            <w:proofErr w:type="spellEnd"/>
+            <w:r>
+              <w:rPr>
+                <w:lang w:val="en-AU"/>
+              </w:rPr>
+              <w:t>(stack[</w:t>
+            </w:r>
+            <w:proofErr w:type="spellStart"/>
+            <w:r>
+              <w:rPr>
+                <w:lang w:val="en-AU"/>
+              </w:rPr>
+              <w:t>sp</w:t>
+            </w:r>
+            <w:proofErr w:type="spellEnd"/>
+            <w:r>
+              <w:rPr>
+                <w:lang w:val="en-AU"/>
+              </w:rPr>
+              <w:t>]`1)</w:t>
             </w:r>
           </w:p>
         </w:tc>
@@ -2567,7 +3165,21 @@
               <w:rPr>
                 <w:lang w:val="en-AU"/>
               </w:rPr>
-              <w:t>@Line @Value1 stack[sp] @Value2 stack[sp-1]</w:t>
+              <w:t>@Line @Value1 stack[</w:t>
+            </w:r>
+            <w:proofErr w:type="spellStart"/>
+            <w:r>
+              <w:rPr>
+                <w:lang w:val="en-AU"/>
+              </w:rPr>
+              <w:t>sp</w:t>
+            </w:r>
+            <w:proofErr w:type="spellEnd"/>
+            <w:r>
+              <w:rPr>
+                <w:lang w:val="en-AU"/>
+              </w:rPr>
+              <w:t>] @Value2 stack[sp-1]</w:t>
             </w:r>
           </w:p>
         </w:tc>
@@ -2586,7 +3198,21 @@
               <w:rPr>
                 <w:lang w:val="en-AU"/>
               </w:rPr>
-              <w:t>If(stack[sp] == stack[sp-1]{</w:t>
+              <w:t>If(stack[</w:t>
+            </w:r>
+            <w:proofErr w:type="spellStart"/>
+            <w:r>
+              <w:rPr>
+                <w:lang w:val="en-AU"/>
+              </w:rPr>
+              <w:t>sp</w:t>
+            </w:r>
+            <w:proofErr w:type="spellEnd"/>
+            <w:r>
+              <w:rPr>
+                <w:lang w:val="en-AU"/>
+              </w:rPr>
+              <w:t>] == stack[sp-1]{</w:t>
             </w:r>
           </w:p>
           <w:p>
@@ -2696,7 +3322,21 @@
               <w:rPr>
                 <w:lang w:val="en-AU"/>
               </w:rPr>
-              <w:t>@Line @Value1 stack[sp] @Value2 stack[sp-1]</w:t>
+              <w:t>@Line @Value1 stack[</w:t>
+            </w:r>
+            <w:proofErr w:type="spellStart"/>
+            <w:r>
+              <w:rPr>
+                <w:lang w:val="en-AU"/>
+              </w:rPr>
+              <w:t>sp</w:t>
+            </w:r>
+            <w:proofErr w:type="spellEnd"/>
+            <w:r>
+              <w:rPr>
+                <w:lang w:val="en-AU"/>
+              </w:rPr>
+              <w:t>] @Value2 stack[sp-1]</w:t>
             </w:r>
           </w:p>
         </w:tc>
@@ -2715,19 +3355,21 @@
               <w:rPr>
                 <w:lang w:val="en-AU"/>
               </w:rPr>
-              <w:t>If(</w:t>
-            </w:r>
-            <w:r>
-              <w:rPr>
-                <w:lang w:val="en-AU"/>
-              </w:rPr>
-              <w:t>stack[sp] &lt;</w:t>
-            </w:r>
-            <w:r>
-              <w:rPr>
-                <w:lang w:val="en-AU"/>
-              </w:rPr>
-              <w:t xml:space="preserve"> stack[sp-1]{</w:t>
+              <w:t>If(stack[</w:t>
+            </w:r>
+            <w:proofErr w:type="spellStart"/>
+            <w:r>
+              <w:rPr>
+                <w:lang w:val="en-AU"/>
+              </w:rPr>
+              <w:t>sp</w:t>
+            </w:r>
+            <w:proofErr w:type="spellEnd"/>
+            <w:r>
+              <w:rPr>
+                <w:lang w:val="en-AU"/>
+              </w:rPr>
+              <w:t>] &lt; stack[sp-1]{</w:t>
             </w:r>
           </w:p>
           <w:p>
@@ -2800,8 +3442,6 @@
               </w:rPr>
               <w:t>17</w:t>
             </w:r>
-            <w:bookmarkStart w:id="0" w:name="_GoBack"/>
-            <w:bookmarkEnd w:id="0"/>
           </w:p>
         </w:tc>
         <w:tc>
@@ -2838,7 +3478,21 @@
               <w:rPr>
                 <w:lang w:val="en-AU"/>
               </w:rPr>
-              <w:t>@Line @Value1 stack[sp] @Value2 stack[sp-1]</w:t>
+              <w:t>@Line @Value1 stack[</w:t>
+            </w:r>
+            <w:proofErr w:type="spellStart"/>
+            <w:r>
+              <w:rPr>
+                <w:lang w:val="en-AU"/>
+              </w:rPr>
+              <w:t>sp</w:t>
+            </w:r>
+            <w:proofErr w:type="spellEnd"/>
+            <w:r>
+              <w:rPr>
+                <w:lang w:val="en-AU"/>
+              </w:rPr>
+              <w:t>] @Value2 stack[sp-1]</w:t>
             </w:r>
           </w:p>
         </w:tc>
@@ -2857,19 +3511,21 @@
               <w:rPr>
                 <w:lang w:val="en-AU"/>
               </w:rPr>
-              <w:t>If(</w:t>
-            </w:r>
-            <w:r>
-              <w:rPr>
-                <w:lang w:val="en-AU"/>
-              </w:rPr>
-              <w:t>stack[sp] &gt;</w:t>
-            </w:r>
-            <w:r>
-              <w:rPr>
-                <w:lang w:val="en-AU"/>
-              </w:rPr>
-              <w:t xml:space="preserve"> stack[sp-1]{</w:t>
+              <w:t>If(stack[</w:t>
+            </w:r>
+            <w:proofErr w:type="spellStart"/>
+            <w:r>
+              <w:rPr>
+                <w:lang w:val="en-AU"/>
+              </w:rPr>
+              <w:t>sp</w:t>
+            </w:r>
+            <w:proofErr w:type="spellEnd"/>
+            <w:r>
+              <w:rPr>
+                <w:lang w:val="en-AU"/>
+              </w:rPr>
+              <w:t>] &gt; stack[sp-1]{</w:t>
             </w:r>
           </w:p>
           <w:p>
@@ -3075,7 +3731,7 @@
           <v:path o:extrusionok="f" gradientshapeok="t" o:connecttype="rect"/>
           <o:lock v:ext="edit" aspectratio="t"/>
         </v:shapetype>
-        <v:shape id="_x0000_s2049" type="#_x0000_t75" style="position:absolute;margin-left:-39pt;margin-top:-9.1pt;width:30.75pt;height:30.75pt;z-index:-251657216;mso-position-horizontal-relative:text;mso-position-vertical-relative:text;mso-width-relative:page;mso-height-relative:page" wrapcoords="8956 527 -527 10537 8429 20546 8956 20546 12117 20546 12644 20546 21600 10537 12117 527 8956 527">
+        <v:shape id="_x0000_s2049" type="#_x0000_t75" style="position:absolute;margin-left:-39pt;margin-top:-9.1pt;width:30.75pt;height:30.75pt;z-index:-251658752;mso-position-horizontal-relative:text;mso-position-vertical-relative:text;mso-width-relative:page;mso-height-relative:page" wrapcoords="8956 527 -527 10537 8429 20546 8956 20546 12117 20546 12644 20546 21600 10537 12117 527 8956 527">
           <v:imagedata r:id="rId1" o:title="NebulaLogo100pxLossy"/>
           <w10:wrap type="through"/>
         </v:shape>

</xml_diff>